<commit_message>
updated projectmanagement time tracking
</commit_message>
<xml_diff>
--- a/projectmanagement_deliverYvesG1.docx
+++ b/projectmanagement_deliverYvesG1.docx
@@ -150,7 +150,7 @@
     </w:p>
     <w:p>
       <w:pPr>
-        <w:pStyle w:val="Heading1"/>
+        <w:pStyle w:val="Kop1"/>
       </w:pPr>
       <w:bookmarkStart w:id="1" w:name="_Toc106013320"/>
       <w:r>
@@ -160,15 +160,16 @@
       <w:bookmarkEnd w:id="1"/>
     </w:p>
     <w:p/>
-    <w:bookmarkStart w:id="2" w:name="_heading=h.dvjtb43rg7e6" w:colFirst="0" w:colLast="0" w:displacedByCustomXml="next"/>
+    <w:bookmarkStart w:id="2" w:name="_heading=h.gjdgxs" w:colFirst="0" w:colLast="0" w:displacedByCustomXml="next"/>
     <w:bookmarkEnd w:id="2" w:displacedByCustomXml="next"/>
-    <w:bookmarkStart w:id="3" w:name="_heading=h.gjdgxs" w:colFirst="0" w:colLast="0" w:displacedByCustomXml="next"/>
+    <w:bookmarkStart w:id="3" w:name="_heading=h.dvjtb43rg7e6" w:colFirst="0" w:colLast="0" w:displacedByCustomXml="next"/>
     <w:bookmarkEnd w:id="3" w:displacedByCustomXml="next"/>
     <w:bookmarkStart w:id="4" w:name="_Toc106013321" w:displacedByCustomXml="next"/>
     <w:sdt>
       <w:sdtPr>
         <w:rPr>
           <w:rFonts w:ascii="Calibri" w:eastAsia="Calibri" w:hAnsi="Calibri" w:cs="Calibri"/>
+          <w:b w:val="0"/>
           <w:color w:val="auto"/>
           <w:sz w:val="20"/>
           <w:szCs w:val="20"/>
@@ -190,7 +191,7 @@
       <w:sdtContent>
         <w:p>
           <w:pPr>
-            <w:pStyle w:val="Heading2"/>
+            <w:pStyle w:val="Kop2"/>
           </w:pPr>
           <w:r>
             <w:rPr>
@@ -202,7 +203,7 @@
         </w:p>
         <w:p>
           <w:pPr>
-            <w:pStyle w:val="TOC1"/>
+            <w:pStyle w:val="Inhopg1"/>
             <w:tabs>
               <w:tab w:val="right" w:leader="dot" w:pos="8488"/>
             </w:tabs>
@@ -281,7 +282,7 @@
         </w:p>
         <w:p>
           <w:pPr>
-            <w:pStyle w:val="TOC2"/>
+            <w:pStyle w:val="Inhopg2"/>
             <w:tabs>
               <w:tab w:val="right" w:leader="dot" w:pos="8488"/>
             </w:tabs>
@@ -352,7 +353,7 @@
         </w:p>
         <w:p>
           <w:pPr>
-            <w:pStyle w:val="TOC1"/>
+            <w:pStyle w:val="Inhopg1"/>
             <w:tabs>
               <w:tab w:val="right" w:leader="dot" w:pos="8488"/>
             </w:tabs>
@@ -422,7 +423,7 @@
         </w:p>
         <w:p>
           <w:pPr>
-            <w:pStyle w:val="TOC2"/>
+            <w:pStyle w:val="Inhopg2"/>
             <w:tabs>
               <w:tab w:val="right" w:leader="dot" w:pos="8488"/>
             </w:tabs>
@@ -492,7 +493,7 @@
         </w:p>
         <w:p>
           <w:pPr>
-            <w:pStyle w:val="TOC2"/>
+            <w:pStyle w:val="Inhopg2"/>
             <w:tabs>
               <w:tab w:val="right" w:leader="dot" w:pos="8488"/>
             </w:tabs>
@@ -562,7 +563,7 @@
         </w:p>
         <w:p>
           <w:pPr>
-            <w:pStyle w:val="TOC3"/>
+            <w:pStyle w:val="Inhopg3"/>
             <w:tabs>
               <w:tab w:val="right" w:leader="dot" w:pos="8488"/>
             </w:tabs>
@@ -632,7 +633,7 @@
         </w:p>
         <w:p>
           <w:pPr>
-            <w:pStyle w:val="TOC3"/>
+            <w:pStyle w:val="Inhopg3"/>
             <w:tabs>
               <w:tab w:val="right" w:leader="dot" w:pos="8488"/>
             </w:tabs>
@@ -702,7 +703,7 @@
         </w:p>
         <w:p>
           <w:pPr>
-            <w:pStyle w:val="TOC1"/>
+            <w:pStyle w:val="Inhopg1"/>
             <w:tabs>
               <w:tab w:val="right" w:leader="dot" w:pos="8488"/>
             </w:tabs>
@@ -772,7 +773,7 @@
         </w:p>
         <w:p>
           <w:pPr>
-            <w:pStyle w:val="TOC2"/>
+            <w:pStyle w:val="Inhopg2"/>
             <w:tabs>
               <w:tab w:val="right" w:leader="dot" w:pos="8488"/>
             </w:tabs>
@@ -842,7 +843,7 @@
         </w:p>
         <w:p>
           <w:pPr>
-            <w:pStyle w:val="TOC3"/>
+            <w:pStyle w:val="Inhopg3"/>
             <w:tabs>
               <w:tab w:val="right" w:leader="dot" w:pos="8488"/>
             </w:tabs>
@@ -912,7 +913,7 @@
         </w:p>
         <w:p>
           <w:pPr>
-            <w:pStyle w:val="TOC3"/>
+            <w:pStyle w:val="Inhopg3"/>
             <w:tabs>
               <w:tab w:val="right" w:leader="dot" w:pos="8488"/>
             </w:tabs>
@@ -982,7 +983,7 @@
         </w:p>
         <w:p>
           <w:pPr>
-            <w:pStyle w:val="TOC1"/>
+            <w:pStyle w:val="Inhopg1"/>
             <w:tabs>
               <w:tab w:val="right" w:leader="dot" w:pos="8488"/>
             </w:tabs>
@@ -1052,7 +1053,7 @@
         </w:p>
         <w:p>
           <w:pPr>
-            <w:pStyle w:val="TOC2"/>
+            <w:pStyle w:val="Inhopg2"/>
             <w:tabs>
               <w:tab w:val="right" w:leader="dot" w:pos="8488"/>
             </w:tabs>
@@ -1122,7 +1123,7 @@
         </w:p>
         <w:p>
           <w:pPr>
-            <w:pStyle w:val="TOC1"/>
+            <w:pStyle w:val="Inhopg1"/>
             <w:tabs>
               <w:tab w:val="right" w:leader="dot" w:pos="8488"/>
             </w:tabs>
@@ -1193,7 +1194,7 @@
         </w:p>
         <w:p>
           <w:pPr>
-            <w:pStyle w:val="TOC2"/>
+            <w:pStyle w:val="Inhopg2"/>
             <w:tabs>
               <w:tab w:val="right" w:leader="dot" w:pos="8488"/>
             </w:tabs>
@@ -1280,7 +1281,7 @@
     </w:p>
     <w:p>
       <w:pPr>
-        <w:pStyle w:val="Heading1"/>
+        <w:pStyle w:val="Kop1"/>
       </w:pPr>
       <w:bookmarkStart w:id="5" w:name="_Toc106013322"/>
       <w:r>
@@ -1292,7 +1293,7 @@
     <w:p/>
     <w:p>
       <w:pPr>
-        <w:pStyle w:val="Heading2"/>
+        <w:pStyle w:val="Kop2"/>
       </w:pPr>
       <w:bookmarkStart w:id="6" w:name="_Toc106013323"/>
       <w:r>
@@ -1449,7 +1450,7 @@
     <w:p/>
     <w:p>
       <w:pPr>
-        <w:pStyle w:val="Heading2"/>
+        <w:pStyle w:val="Kop2"/>
       </w:pPr>
       <w:bookmarkStart w:id="7" w:name="_Toc106013324"/>
       <w:proofErr w:type="spellStart"/>
@@ -1465,7 +1466,7 @@
     <w:p/>
     <w:p>
       <w:pPr>
-        <w:pStyle w:val="Heading3"/>
+        <w:pStyle w:val="Kop3"/>
       </w:pPr>
       <w:bookmarkStart w:id="8" w:name="_Toc106013325"/>
       <w:r>
@@ -1691,7 +1692,7 @@
     <w:p/>
     <w:p>
       <w:pPr>
-        <w:pStyle w:val="Heading3"/>
+        <w:pStyle w:val="Kop3"/>
       </w:pPr>
       <w:bookmarkStart w:id="9" w:name="_Toc106013326"/>
       <w:r>
@@ -1900,7 +1901,7 @@
     </w:p>
     <w:p>
       <w:pPr>
-        <w:pStyle w:val="Heading1"/>
+        <w:pStyle w:val="Kop1"/>
       </w:pPr>
       <w:bookmarkStart w:id="10" w:name="_Toc106013327"/>
       <w:r>
@@ -1917,7 +1918,7 @@
     <w:p/>
     <w:p>
       <w:pPr>
-        <w:pStyle w:val="Heading2"/>
+        <w:pStyle w:val="Kop2"/>
       </w:pPr>
       <w:bookmarkStart w:id="11" w:name="_Toc106013328"/>
       <w:r>
@@ -1933,7 +1934,7 @@
     <w:p/>
     <w:p>
       <w:pPr>
-        <w:pStyle w:val="Heading3"/>
+        <w:pStyle w:val="Kop3"/>
       </w:pPr>
       <w:bookmarkStart w:id="12" w:name="_Toc106013329"/>
       <w:r>
@@ -2041,7 +2042,7 @@
     <w:p/>
     <w:p>
       <w:pPr>
-        <w:pStyle w:val="Heading3"/>
+        <w:pStyle w:val="Kop3"/>
       </w:pPr>
       <w:bookmarkStart w:id="13" w:name="_Toc106013330"/>
       <w:r>
@@ -2178,7 +2179,7 @@
     <w:p/>
     <w:p>
       <w:pPr>
-        <w:pStyle w:val="Heading1"/>
+        <w:pStyle w:val="Kop1"/>
       </w:pPr>
       <w:bookmarkStart w:id="14" w:name="_Toc106013331"/>
       <w:proofErr w:type="spellStart"/>
@@ -2191,7 +2192,7 @@
     <w:p/>
     <w:p>
       <w:pPr>
-        <w:pStyle w:val="Heading2"/>
+        <w:pStyle w:val="Kop2"/>
       </w:pPr>
       <w:bookmarkStart w:id="15" w:name="_Toc106013332"/>
       <w:r>
@@ -2254,7 +2255,7 @@
     <w:p/>
     <w:p>
       <w:pPr>
-        <w:pStyle w:val="Heading1"/>
+        <w:pStyle w:val="Kop1"/>
         <w:rPr>
           <w:lang w:val="en-US"/>
         </w:rPr>
@@ -2277,7 +2278,7 @@
     </w:p>
     <w:p>
       <w:pPr>
-        <w:pStyle w:val="Heading2"/>
+        <w:pStyle w:val="Kop2"/>
         <w:rPr>
           <w:lang w:val="en-US"/>
         </w:rPr>
@@ -2307,7 +2308,19 @@
         <w:rPr>
           <w:lang w:val="en-US"/>
         </w:rPr>
-        <w:t xml:space="preserve"> tot 5 </w:t>
+        <w:t xml:space="preserve"> tot </w:t>
+      </w:r>
+      <w:r>
+        <w:rPr>
+          <w:lang w:val="en-US"/>
+        </w:rPr>
+        <w:t>1</w:t>
+      </w:r>
+      <w:r>
+        <w:rPr>
+          <w:lang w:val="en-US"/>
+        </w:rPr>
+        <w:t xml:space="preserve"> </w:t>
       </w:r>
       <w:proofErr w:type="spellStart"/>
       <w:r>
@@ -2469,11 +2482,151 @@
         </w:drawing>
       </w:r>
     </w:p>
+    <w:p>
+      <w:r>
+        <w:br w:type="page"/>
+      </w:r>
+    </w:p>
+    <w:p>
+      <w:pPr>
+        <w:pStyle w:val="Kop2"/>
+        <w:rPr>
+          <w:lang w:val="en-US"/>
+        </w:rPr>
+      </w:pPr>
+      <w:r>
+        <w:rPr>
+          <w:lang w:val="en-US"/>
+        </w:rPr>
+        <w:lastRenderedPageBreak/>
+        <w:t>Time tracking (</w:t>
+      </w:r>
+      <w:r>
+        <w:rPr>
+          <w:lang w:val="en-US"/>
+        </w:rPr>
+        <w:t xml:space="preserve">16 </w:t>
+      </w:r>
+      <w:proofErr w:type="spellStart"/>
+      <w:r>
+        <w:rPr>
+          <w:lang w:val="en-US"/>
+        </w:rPr>
+        <w:t>mei</w:t>
+      </w:r>
+      <w:proofErr w:type="spellEnd"/>
+      <w:r>
+        <w:rPr>
+          <w:lang w:val="en-US"/>
+        </w:rPr>
+        <w:t xml:space="preserve"> tot 14 </w:t>
+      </w:r>
+      <w:proofErr w:type="spellStart"/>
+      <w:r>
+        <w:rPr>
+          <w:lang w:val="en-US"/>
+        </w:rPr>
+        <w:t>juni</w:t>
+      </w:r>
+      <w:proofErr w:type="spellEnd"/>
+      <w:r>
+        <w:rPr>
+          <w:lang w:val="en-US"/>
+        </w:rPr>
+        <w:t>)</w:t>
+      </w:r>
+    </w:p>
+    <w:p/>
+    <w:p>
+      <w:r>
+        <w:rPr>
+          <w:noProof/>
+        </w:rPr>
+        <w:drawing>
+          <wp:inline distT="0" distB="0" distL="0" distR="0" wp14:anchorId="5E4C589B" wp14:editId="369376E3">
+            <wp:extent cx="5396230" cy="4134485"/>
+            <wp:effectExtent l="0" t="0" r="0" b="0"/>
+            <wp:docPr id="7" name="Afbeelding 7"/>
+            <wp:cNvGraphicFramePr>
+              <a:graphicFrameLocks xmlns:a="http://schemas.openxmlformats.org/drawingml/2006/main" noChangeAspect="1"/>
+            </wp:cNvGraphicFramePr>
+            <a:graphic xmlns:a="http://schemas.openxmlformats.org/drawingml/2006/main">
+              <a:graphicData uri="http://schemas.openxmlformats.org/drawingml/2006/picture">
+                <pic:pic xmlns:pic="http://schemas.openxmlformats.org/drawingml/2006/picture">
+                  <pic:nvPicPr>
+                    <pic:cNvPr id="1" name=""/>
+                    <pic:cNvPicPr/>
+                  </pic:nvPicPr>
+                  <pic:blipFill>
+                    <a:blip r:embed="rId16"/>
+                    <a:stretch>
+                      <a:fillRect/>
+                    </a:stretch>
+                  </pic:blipFill>
+                  <pic:spPr>
+                    <a:xfrm>
+                      <a:off x="0" y="0"/>
+                      <a:ext cx="5396230" cy="4134485"/>
+                    </a:xfrm>
+                    <a:prstGeom prst="rect">
+                      <a:avLst/>
+                    </a:prstGeom>
+                  </pic:spPr>
+                </pic:pic>
+              </a:graphicData>
+            </a:graphic>
+          </wp:inline>
+        </w:drawing>
+      </w:r>
+    </w:p>
+    <w:p/>
+    <w:p>
+      <w:r>
+        <w:rPr>
+          <w:noProof/>
+        </w:rPr>
+        <w:drawing>
+          <wp:inline distT="0" distB="0" distL="0" distR="0" wp14:anchorId="7790049A" wp14:editId="407B777E">
+            <wp:extent cx="5396230" cy="2737485"/>
+            <wp:effectExtent l="0" t="0" r="0" b="5715"/>
+            <wp:docPr id="8" name="Afbeelding 8"/>
+            <wp:cNvGraphicFramePr>
+              <a:graphicFrameLocks xmlns:a="http://schemas.openxmlformats.org/drawingml/2006/main" noChangeAspect="1"/>
+            </wp:cNvGraphicFramePr>
+            <a:graphic xmlns:a="http://schemas.openxmlformats.org/drawingml/2006/main">
+              <a:graphicData uri="http://schemas.openxmlformats.org/drawingml/2006/picture">
+                <pic:pic xmlns:pic="http://schemas.openxmlformats.org/drawingml/2006/picture">
+                  <pic:nvPicPr>
+                    <pic:cNvPr id="1" name=""/>
+                    <pic:cNvPicPr/>
+                  </pic:nvPicPr>
+                  <pic:blipFill>
+                    <a:blip r:embed="rId17"/>
+                    <a:stretch>
+                      <a:fillRect/>
+                    </a:stretch>
+                  </pic:blipFill>
+                  <pic:spPr>
+                    <a:xfrm>
+                      <a:off x="0" y="0"/>
+                      <a:ext cx="5396230" cy="2737485"/>
+                    </a:xfrm>
+                    <a:prstGeom prst="rect">
+                      <a:avLst/>
+                    </a:prstGeom>
+                  </pic:spPr>
+                </pic:pic>
+              </a:graphicData>
+            </a:graphic>
+          </wp:inline>
+        </w:drawing>
+      </w:r>
+    </w:p>
     <w:sectPr>
-      <w:headerReference w:type="even" r:id="rId16"/>
-      <w:headerReference w:type="default" r:id="rId17"/>
-      <w:footerReference w:type="default" r:id="rId18"/>
-      <w:headerReference w:type="first" r:id="rId19"/>
+      <w:headerReference w:type="even" r:id="rId18"/>
+      <w:headerReference w:type="default" r:id="rId19"/>
+      <w:footerReference w:type="default" r:id="rId20"/>
+      <w:headerReference w:type="first" r:id="rId21"/>
       <w:pgSz w:w="11900" w:h="16840"/>
       <w:pgMar w:top="1418" w:right="1701" w:bottom="1701" w:left="1701" w:header="709" w:footer="850" w:gutter="0"/>
       <w:cols w:space="708"/>
@@ -4827,7 +4980,7 @@
     <w:lsdException w:name="Unresolved Mention" w:semiHidden="1" w:unhideWhenUsed="1"/>
     <w:lsdException w:name="Smart Link" w:semiHidden="1" w:unhideWhenUsed="1"/>
   </w:latentStyles>
-  <w:style w:type="paragraph" w:default="1" w:styleId="Normal">
+  <w:style w:type="paragraph" w:default="1" w:styleId="Standaard">
     <w:name w:val="Normal"/>
     <w:qFormat/>
     <w:rsid w:val="00AD1E04"/>
@@ -4836,12 +4989,12 @@
       <w:lang w:val="nl-BE"/>
     </w:rPr>
   </w:style>
-  <w:style w:type="paragraph" w:styleId="Heading1">
+  <w:style w:type="paragraph" w:styleId="Kop1">
     <w:name w:val="heading 1"/>
     <w:aliases w:val="Subtitel 2"/>
-    <w:basedOn w:val="Normal"/>
-    <w:next w:val="Normal"/>
-    <w:link w:val="Heading1Char"/>
+    <w:basedOn w:val="Standaard"/>
+    <w:next w:val="Standaard"/>
+    <w:link w:val="Kop1Char"/>
     <w:uiPriority w:val="9"/>
     <w:qFormat/>
     <w:rsid w:val="00003CD2"/>
@@ -4858,12 +5011,12 @@
       <w:szCs w:val="32"/>
     </w:rPr>
   </w:style>
-  <w:style w:type="paragraph" w:styleId="Heading2">
+  <w:style w:type="paragraph" w:styleId="Kop2">
     <w:name w:val="heading 2"/>
     <w:aliases w:val="Grote titel"/>
-    <w:basedOn w:val="Normal"/>
-    <w:next w:val="Normal"/>
-    <w:link w:val="Heading2Char"/>
+    <w:basedOn w:val="Standaard"/>
+    <w:next w:val="Standaard"/>
+    <w:link w:val="Kop2Char"/>
     <w:uiPriority w:val="9"/>
     <w:unhideWhenUsed/>
     <w:qFormat/>
@@ -4883,12 +5036,12 @@
       <w:szCs w:val="26"/>
     </w:rPr>
   </w:style>
-  <w:style w:type="paragraph" w:styleId="Heading3">
+  <w:style w:type="paragraph" w:styleId="Kop3">
     <w:name w:val="heading 3"/>
     <w:aliases w:val="Subtitel"/>
-    <w:basedOn w:val="Normal"/>
-    <w:next w:val="Normal"/>
-    <w:link w:val="Heading3Char"/>
+    <w:basedOn w:val="Standaard"/>
+    <w:next w:val="Standaard"/>
+    <w:link w:val="Kop3Char"/>
     <w:uiPriority w:val="9"/>
     <w:unhideWhenUsed/>
     <w:qFormat/>
@@ -4906,10 +5059,10 @@
       <w:szCs w:val="24"/>
     </w:rPr>
   </w:style>
-  <w:style w:type="paragraph" w:styleId="Heading4">
+  <w:style w:type="paragraph" w:styleId="Kop4">
     <w:name w:val="heading 4"/>
-    <w:basedOn w:val="Normal"/>
-    <w:next w:val="Normal"/>
+    <w:basedOn w:val="Standaard"/>
+    <w:next w:val="Standaard"/>
     <w:uiPriority w:val="9"/>
     <w:semiHidden/>
     <w:unhideWhenUsed/>
@@ -4926,10 +5079,10 @@
       <w:szCs w:val="24"/>
     </w:rPr>
   </w:style>
-  <w:style w:type="paragraph" w:styleId="Heading5">
+  <w:style w:type="paragraph" w:styleId="Kop5">
     <w:name w:val="heading 5"/>
-    <w:basedOn w:val="Normal"/>
-    <w:next w:val="Normal"/>
+    <w:basedOn w:val="Standaard"/>
+    <w:next w:val="Standaard"/>
     <w:uiPriority w:val="9"/>
     <w:semiHidden/>
     <w:unhideWhenUsed/>
@@ -4945,10 +5098,10 @@
       <w:szCs w:val="22"/>
     </w:rPr>
   </w:style>
-  <w:style w:type="paragraph" w:styleId="Heading6">
+  <w:style w:type="paragraph" w:styleId="Kop6">
     <w:name w:val="heading 6"/>
-    <w:basedOn w:val="Normal"/>
-    <w:next w:val="Normal"/>
+    <w:basedOn w:val="Standaard"/>
+    <w:next w:val="Standaard"/>
     <w:uiPriority w:val="9"/>
     <w:semiHidden/>
     <w:unhideWhenUsed/>
@@ -4963,13 +5116,13 @@
       <w:b/>
     </w:rPr>
   </w:style>
-  <w:style w:type="character" w:default="1" w:styleId="DefaultParagraphFont">
+  <w:style w:type="character" w:default="1" w:styleId="Standaardalinea-lettertype">
     <w:name w:val="Default Paragraph Font"/>
     <w:uiPriority w:val="1"/>
     <w:semiHidden/>
     <w:unhideWhenUsed/>
   </w:style>
-  <w:style w:type="table" w:default="1" w:styleId="TableNormal">
+  <w:style w:type="table" w:default="1" w:styleId="Standaardtabel">
     <w:name w:val="Normal Table"/>
     <w:uiPriority w:val="99"/>
     <w:semiHidden/>
@@ -4984,7 +5137,7 @@
       </w:tblCellMar>
     </w:tblPr>
   </w:style>
-  <w:style w:type="numbering" w:default="1" w:styleId="NoList">
+  <w:style w:type="numbering" w:default="1" w:styleId="Geenlijst">
     <w:name w:val="No List"/>
     <w:uiPriority w:val="99"/>
     <w:semiHidden/>
@@ -5001,12 +5154,12 @@
       </w:tblCellMar>
     </w:tblPr>
   </w:style>
-  <w:style w:type="paragraph" w:styleId="Title">
+  <w:style w:type="paragraph" w:styleId="Titel">
     <w:name w:val="Title"/>
     <w:aliases w:val="Kleine titel"/>
-    <w:basedOn w:val="Normal"/>
-    <w:next w:val="Normal"/>
-    <w:link w:val="TitleChar"/>
+    <w:basedOn w:val="Standaard"/>
+    <w:next w:val="Standaard"/>
+    <w:link w:val="TitelChar"/>
     <w:uiPriority w:val="10"/>
     <w:qFormat/>
     <w:rsid w:val="001C3DF9"/>
@@ -5021,11 +5174,11 @@
       <w:szCs w:val="56"/>
     </w:rPr>
   </w:style>
-  <w:style w:type="character" w:customStyle="1" w:styleId="Heading1Char">
-    <w:name w:val="Heading 1 Char"/>
+  <w:style w:type="character" w:customStyle="1" w:styleId="Kop1Char">
+    <w:name w:val="Kop 1 Char"/>
     <w:aliases w:val="Subtitel 2 Char"/>
-    <w:basedOn w:val="DefaultParagraphFont"/>
-    <w:link w:val="Heading1"/>
+    <w:basedOn w:val="Standaardalinea-lettertype"/>
+    <w:link w:val="Kop1"/>
     <w:uiPriority w:val="9"/>
     <w:rsid w:val="00003CD2"/>
     <w:rPr>
@@ -5036,11 +5189,11 @@
       <w:szCs w:val="32"/>
     </w:rPr>
   </w:style>
-  <w:style w:type="character" w:customStyle="1" w:styleId="Heading2Char">
-    <w:name w:val="Heading 2 Char"/>
+  <w:style w:type="character" w:customStyle="1" w:styleId="Kop2Char">
+    <w:name w:val="Kop 2 Char"/>
     <w:aliases w:val="Grote titel Char"/>
-    <w:basedOn w:val="DefaultParagraphFont"/>
-    <w:link w:val="Heading2"/>
+    <w:basedOn w:val="Standaardalinea-lettertype"/>
+    <w:link w:val="Kop2"/>
     <w:uiPriority w:val="9"/>
     <w:rsid w:val="001C3DF9"/>
     <w:rPr>
@@ -5050,11 +5203,11 @@
       <w:szCs w:val="26"/>
     </w:rPr>
   </w:style>
-  <w:style w:type="character" w:customStyle="1" w:styleId="Heading3Char">
-    <w:name w:val="Heading 3 Char"/>
+  <w:style w:type="character" w:customStyle="1" w:styleId="Kop3Char">
+    <w:name w:val="Kop 3 Char"/>
     <w:aliases w:val="Subtitel Char"/>
-    <w:basedOn w:val="DefaultParagraphFont"/>
-    <w:link w:val="Heading3"/>
+    <w:basedOn w:val="Standaardalinea-lettertype"/>
+    <w:link w:val="Kop3"/>
     <w:uiPriority w:val="9"/>
     <w:rsid w:val="00E207B0"/>
     <w:rPr>
@@ -5065,9 +5218,9 @@
       <w:szCs w:val="24"/>
     </w:rPr>
   </w:style>
-  <w:style w:type="paragraph" w:styleId="ListParagraph">
+  <w:style w:type="paragraph" w:styleId="Lijstalinea">
     <w:name w:val="List Paragraph"/>
-    <w:basedOn w:val="Normal"/>
+    <w:basedOn w:val="Standaard"/>
     <w:uiPriority w:val="34"/>
     <w:qFormat/>
     <w:rsid w:val="003023DC"/>
@@ -5076,9 +5229,9 @@
       <w:contextualSpacing/>
     </w:pPr>
   </w:style>
-  <w:style w:type="table" w:styleId="TableGrid">
+  <w:style w:type="table" w:styleId="Tabelraster">
     <w:name w:val="Table Grid"/>
-    <w:basedOn w:val="TableNormal"/>
+    <w:basedOn w:val="Standaardtabel"/>
     <w:uiPriority w:val="39"/>
     <w:rsid w:val="004D4F16"/>
     <w:tblPr>
@@ -5092,15 +5245,15 @@
       </w:tblBorders>
     </w:tblPr>
   </w:style>
-  <w:style w:type="paragraph" w:styleId="NoSpacing">
+  <w:style w:type="paragraph" w:styleId="Geenafstand">
     <w:name w:val="No Spacing"/>
     <w:uiPriority w:val="1"/>
     <w:rsid w:val="008B620C"/>
   </w:style>
-  <w:style w:type="paragraph" w:styleId="Header">
+  <w:style w:type="paragraph" w:styleId="Koptekst">
     <w:name w:val="header"/>
-    <w:basedOn w:val="Normal"/>
-    <w:link w:val="HeaderChar"/>
+    <w:basedOn w:val="Standaard"/>
+    <w:link w:val="KoptekstChar"/>
     <w:uiPriority w:val="99"/>
     <w:unhideWhenUsed/>
     <w:rsid w:val="005B5C02"/>
@@ -5111,17 +5264,17 @@
       </w:tabs>
     </w:pPr>
   </w:style>
-  <w:style w:type="character" w:customStyle="1" w:styleId="HeaderChar">
-    <w:name w:val="Header Char"/>
-    <w:basedOn w:val="DefaultParagraphFont"/>
-    <w:link w:val="Header"/>
+  <w:style w:type="character" w:customStyle="1" w:styleId="KoptekstChar">
+    <w:name w:val="Koptekst Char"/>
+    <w:basedOn w:val="Standaardalinea-lettertype"/>
+    <w:link w:val="Koptekst"/>
     <w:uiPriority w:val="99"/>
     <w:rsid w:val="005B5C02"/>
   </w:style>
-  <w:style w:type="paragraph" w:styleId="Footer">
+  <w:style w:type="paragraph" w:styleId="Voettekst">
     <w:name w:val="footer"/>
-    <w:basedOn w:val="Normal"/>
-    <w:link w:val="FooterChar"/>
+    <w:basedOn w:val="Standaard"/>
+    <w:link w:val="VoettekstChar"/>
     <w:uiPriority w:val="99"/>
     <w:unhideWhenUsed/>
     <w:rsid w:val="005B5C02"/>
@@ -5132,16 +5285,16 @@
       </w:tabs>
     </w:pPr>
   </w:style>
-  <w:style w:type="character" w:customStyle="1" w:styleId="FooterChar">
-    <w:name w:val="Footer Char"/>
-    <w:basedOn w:val="DefaultParagraphFont"/>
-    <w:link w:val="Footer"/>
+  <w:style w:type="character" w:customStyle="1" w:styleId="VoettekstChar">
+    <w:name w:val="Voettekst Char"/>
+    <w:basedOn w:val="Standaardalinea-lettertype"/>
+    <w:link w:val="Voettekst"/>
     <w:uiPriority w:val="99"/>
     <w:rsid w:val="005B5C02"/>
   </w:style>
   <w:style w:type="character" w:styleId="Hyperlink">
     <w:name w:val="Hyperlink"/>
-    <w:basedOn w:val="DefaultParagraphFont"/>
+    <w:basedOn w:val="Standaardalinea-lettertype"/>
     <w:uiPriority w:val="99"/>
     <w:unhideWhenUsed/>
     <w:qFormat/>
@@ -5151,9 +5304,9 @@
       <w:u w:val="single"/>
     </w:rPr>
   </w:style>
-  <w:style w:type="character" w:styleId="CommentReference">
+  <w:style w:type="character" w:styleId="Verwijzingopmerking">
     <w:name w:val="annotation reference"/>
-    <w:basedOn w:val="DefaultParagraphFont"/>
+    <w:basedOn w:val="Standaardalinea-lettertype"/>
     <w:uiPriority w:val="99"/>
     <w:semiHidden/>
     <w:unhideWhenUsed/>
@@ -5163,19 +5316,19 @@
       <w:szCs w:val="16"/>
     </w:rPr>
   </w:style>
-  <w:style w:type="paragraph" w:styleId="CommentText">
+  <w:style w:type="paragraph" w:styleId="Tekstopmerking">
     <w:name w:val="annotation text"/>
-    <w:basedOn w:val="Normal"/>
-    <w:link w:val="CommentTextChar"/>
+    <w:basedOn w:val="Standaard"/>
+    <w:link w:val="TekstopmerkingChar"/>
     <w:uiPriority w:val="99"/>
     <w:semiHidden/>
     <w:unhideWhenUsed/>
     <w:rsid w:val="00814520"/>
   </w:style>
-  <w:style w:type="character" w:customStyle="1" w:styleId="CommentTextChar">
-    <w:name w:val="Comment Text Char"/>
-    <w:basedOn w:val="DefaultParagraphFont"/>
-    <w:link w:val="CommentText"/>
+  <w:style w:type="character" w:customStyle="1" w:styleId="TekstopmerkingChar">
+    <w:name w:val="Tekst opmerking Char"/>
+    <w:basedOn w:val="Standaardalinea-lettertype"/>
+    <w:link w:val="Tekstopmerking"/>
     <w:uiPriority w:val="99"/>
     <w:semiHidden/>
     <w:rsid w:val="00814520"/>
@@ -5184,11 +5337,11 @@
       <w:szCs w:val="20"/>
     </w:rPr>
   </w:style>
-  <w:style w:type="paragraph" w:styleId="CommentSubject">
+  <w:style w:type="paragraph" w:styleId="Onderwerpvanopmerking">
     <w:name w:val="annotation subject"/>
-    <w:basedOn w:val="CommentText"/>
-    <w:next w:val="CommentText"/>
-    <w:link w:val="CommentSubjectChar"/>
+    <w:basedOn w:val="Tekstopmerking"/>
+    <w:next w:val="Tekstopmerking"/>
+    <w:link w:val="OnderwerpvanopmerkingChar"/>
     <w:uiPriority w:val="99"/>
     <w:semiHidden/>
     <w:unhideWhenUsed/>
@@ -5198,10 +5351,10 @@
       <w:bCs/>
     </w:rPr>
   </w:style>
-  <w:style w:type="character" w:customStyle="1" w:styleId="CommentSubjectChar">
-    <w:name w:val="Comment Subject Char"/>
-    <w:basedOn w:val="CommentTextChar"/>
-    <w:link w:val="CommentSubject"/>
+  <w:style w:type="character" w:customStyle="1" w:styleId="OnderwerpvanopmerkingChar">
+    <w:name w:val="Onderwerp van opmerking Char"/>
+    <w:basedOn w:val="TekstopmerkingChar"/>
+    <w:link w:val="Onderwerpvanopmerking"/>
     <w:uiPriority w:val="99"/>
     <w:semiHidden/>
     <w:rsid w:val="00814520"/>
@@ -5212,10 +5365,10 @@
       <w:szCs w:val="20"/>
     </w:rPr>
   </w:style>
-  <w:style w:type="paragraph" w:styleId="BalloonText">
+  <w:style w:type="paragraph" w:styleId="Ballontekst">
     <w:name w:val="Balloon Text"/>
-    <w:basedOn w:val="Normal"/>
-    <w:link w:val="BalloonTextChar"/>
+    <w:basedOn w:val="Standaard"/>
+    <w:link w:val="BallontekstChar"/>
     <w:uiPriority w:val="99"/>
     <w:semiHidden/>
     <w:unhideWhenUsed/>
@@ -5226,10 +5379,10 @@
       <w:szCs w:val="18"/>
     </w:rPr>
   </w:style>
-  <w:style w:type="character" w:customStyle="1" w:styleId="BalloonTextChar">
-    <w:name w:val="Balloon Text Char"/>
-    <w:basedOn w:val="DefaultParagraphFont"/>
-    <w:link w:val="BalloonText"/>
+  <w:style w:type="character" w:customStyle="1" w:styleId="BallontekstChar">
+    <w:name w:val="Ballontekst Char"/>
+    <w:basedOn w:val="Standaardalinea-lettertype"/>
+    <w:link w:val="Ballontekst"/>
     <w:uiPriority w:val="99"/>
     <w:semiHidden/>
     <w:rsid w:val="00814520"/>
@@ -5239,10 +5392,10 @@
       <w:szCs w:val="18"/>
     </w:rPr>
   </w:style>
-  <w:style w:type="paragraph" w:styleId="FootnoteText">
+  <w:style w:type="paragraph" w:styleId="Voetnoottekst">
     <w:name w:val="footnote text"/>
-    <w:basedOn w:val="Normal"/>
-    <w:link w:val="FootnoteTextChar"/>
+    <w:basedOn w:val="Standaard"/>
+    <w:link w:val="VoetnoottekstChar"/>
     <w:uiPriority w:val="99"/>
     <w:unhideWhenUsed/>
     <w:qFormat/>
@@ -5253,10 +5406,10 @@
       <w:szCs w:val="24"/>
     </w:rPr>
   </w:style>
-  <w:style w:type="character" w:customStyle="1" w:styleId="FootnoteTextChar">
-    <w:name w:val="Footnote Text Char"/>
-    <w:basedOn w:val="DefaultParagraphFont"/>
-    <w:link w:val="FootnoteText"/>
+  <w:style w:type="character" w:customStyle="1" w:styleId="VoetnoottekstChar">
+    <w:name w:val="Voetnoottekst Char"/>
+    <w:basedOn w:val="Standaardalinea-lettertype"/>
+    <w:link w:val="Voetnoottekst"/>
     <w:uiPriority w:val="99"/>
     <w:rsid w:val="009F2197"/>
     <w:rPr>
@@ -5265,9 +5418,9 @@
       <w:szCs w:val="24"/>
     </w:rPr>
   </w:style>
-  <w:style w:type="character" w:styleId="FootnoteReference">
+  <w:style w:type="character" w:styleId="Voetnootmarkering">
     <w:name w:val="footnote reference"/>
-    <w:basedOn w:val="DefaultParagraphFont"/>
+    <w:basedOn w:val="Standaardalinea-lettertype"/>
     <w:uiPriority w:val="99"/>
     <w:unhideWhenUsed/>
     <w:rsid w:val="002B516C"/>
@@ -5275,9 +5428,9 @@
       <w:vertAlign w:val="superscript"/>
     </w:rPr>
   </w:style>
-  <w:style w:type="character" w:styleId="Strong">
+  <w:style w:type="character" w:styleId="Zwaar">
     <w:name w:val="Strong"/>
-    <w:basedOn w:val="DefaultParagraphFont"/>
+    <w:basedOn w:val="Standaardalinea-lettertype"/>
     <w:uiPriority w:val="22"/>
     <w:rsid w:val="009B48FD"/>
     <w:rPr>
@@ -5301,7 +5454,7 @@
   </w:style>
   <w:style w:type="table" w:customStyle="1" w:styleId="Lijsttabel4-Accent11">
     <w:name w:val="Lijsttabel 4 - Accent 11"/>
-    <w:basedOn w:val="TableNormal"/>
+    <w:basedOn w:val="Standaardtabel"/>
     <w:uiPriority w:val="49"/>
     <w:rsid w:val="00BD6EFB"/>
     <w:rPr>
@@ -5373,11 +5526,11 @@
       </w:tcPr>
     </w:tblStylePr>
   </w:style>
-  <w:style w:type="character" w:customStyle="1" w:styleId="TitleChar">
-    <w:name w:val="Title Char"/>
+  <w:style w:type="character" w:customStyle="1" w:styleId="TitelChar">
+    <w:name w:val="Titel Char"/>
     <w:aliases w:val="Kleine titel Char"/>
-    <w:basedOn w:val="DefaultParagraphFont"/>
-    <w:link w:val="Title"/>
+    <w:basedOn w:val="Standaardalinea-lettertype"/>
+    <w:link w:val="Titel"/>
     <w:uiPriority w:val="10"/>
     <w:rsid w:val="001C3DF9"/>
     <w:rPr>
@@ -5389,9 +5542,9 @@
       <w:szCs w:val="56"/>
     </w:rPr>
   </w:style>
-  <w:style w:type="table" w:styleId="GridTable1Light-Accent1">
+  <w:style w:type="table" w:styleId="Rastertabel1licht-Accent1">
     <w:name w:val="Grid Table 1 Light Accent 1"/>
-    <w:basedOn w:val="TableNormal"/>
+    <w:basedOn w:val="Standaardtabel"/>
     <w:uiPriority w:val="46"/>
     <w:rsid w:val="005571C9"/>
     <w:tblPr>
@@ -5443,19 +5596,19 @@
       </w:rPr>
     </w:tblStylePr>
   </w:style>
-  <w:style w:type="paragraph" w:styleId="EndnoteText">
+  <w:style w:type="paragraph" w:styleId="Eindnoottekst">
     <w:name w:val="endnote text"/>
-    <w:basedOn w:val="Normal"/>
-    <w:link w:val="EndnoteTextChar"/>
+    <w:basedOn w:val="Standaard"/>
+    <w:link w:val="EindnoottekstChar"/>
     <w:uiPriority w:val="99"/>
     <w:semiHidden/>
     <w:unhideWhenUsed/>
     <w:rsid w:val="00CB22D4"/>
   </w:style>
-  <w:style w:type="character" w:customStyle="1" w:styleId="EndnoteTextChar">
-    <w:name w:val="Endnote Text Char"/>
-    <w:basedOn w:val="DefaultParagraphFont"/>
-    <w:link w:val="EndnoteText"/>
+  <w:style w:type="character" w:customStyle="1" w:styleId="EindnoottekstChar">
+    <w:name w:val="Eindnoottekst Char"/>
+    <w:basedOn w:val="Standaardalinea-lettertype"/>
+    <w:link w:val="Eindnoottekst"/>
     <w:uiPriority w:val="99"/>
     <w:semiHidden/>
     <w:rsid w:val="00CB22D4"/>
@@ -5464,9 +5617,9 @@
       <w:szCs w:val="20"/>
     </w:rPr>
   </w:style>
-  <w:style w:type="character" w:styleId="EndnoteReference">
+  <w:style w:type="character" w:styleId="Eindnootmarkering">
     <w:name w:val="endnote reference"/>
-    <w:basedOn w:val="DefaultParagraphFont"/>
+    <w:basedOn w:val="Standaardalinea-lettertype"/>
     <w:uiPriority w:val="99"/>
     <w:semiHidden/>
     <w:unhideWhenUsed/>
@@ -5475,10 +5628,10 @@
       <w:vertAlign w:val="superscript"/>
     </w:rPr>
   </w:style>
-  <w:style w:type="paragraph" w:styleId="Subtitle">
+  <w:style w:type="paragraph" w:styleId="Ondertitel">
     <w:name w:val="Subtitle"/>
-    <w:basedOn w:val="Normal"/>
-    <w:next w:val="Normal"/>
+    <w:basedOn w:val="Standaard"/>
+    <w:next w:val="Standaard"/>
     <w:uiPriority w:val="11"/>
     <w:qFormat/>
     <w:pPr>
@@ -5494,10 +5647,10 @@
       <w:szCs w:val="48"/>
     </w:rPr>
   </w:style>
-  <w:style w:type="paragraph" w:styleId="TOCHeading">
+  <w:style w:type="paragraph" w:styleId="Kopvaninhoudsopgave">
     <w:name w:val="TOC Heading"/>
-    <w:basedOn w:val="Heading1"/>
-    <w:next w:val="Normal"/>
+    <w:basedOn w:val="Kop1"/>
+    <w:next w:val="Standaard"/>
     <w:uiPriority w:val="39"/>
     <w:unhideWhenUsed/>
     <w:qFormat/>
@@ -5513,10 +5666,10 @@
       <w:sz w:val="32"/>
     </w:rPr>
   </w:style>
-  <w:style w:type="paragraph" w:styleId="TOC2">
+  <w:style w:type="paragraph" w:styleId="Inhopg2">
     <w:name w:val="toc 2"/>
-    <w:basedOn w:val="Normal"/>
-    <w:next w:val="Normal"/>
+    <w:basedOn w:val="Standaard"/>
+    <w:next w:val="Standaard"/>
     <w:autoRedefine/>
     <w:uiPriority w:val="39"/>
     <w:unhideWhenUsed/>
@@ -5526,10 +5679,10 @@
       <w:ind w:left="200"/>
     </w:pPr>
   </w:style>
-  <w:style w:type="paragraph" w:styleId="TOC3">
+  <w:style w:type="paragraph" w:styleId="Inhopg3">
     <w:name w:val="toc 3"/>
-    <w:basedOn w:val="Normal"/>
-    <w:next w:val="Normal"/>
+    <w:basedOn w:val="Standaard"/>
+    <w:next w:val="Standaard"/>
     <w:autoRedefine/>
     <w:uiPriority w:val="39"/>
     <w:unhideWhenUsed/>
@@ -5539,10 +5692,10 @@
       <w:ind w:left="400"/>
     </w:pPr>
   </w:style>
-  <w:style w:type="paragraph" w:styleId="TOC1">
+  <w:style w:type="paragraph" w:styleId="Inhopg1">
     <w:name w:val="toc 1"/>
-    <w:basedOn w:val="Normal"/>
-    <w:next w:val="Normal"/>
+    <w:basedOn w:val="Standaard"/>
+    <w:next w:val="Standaard"/>
     <w:autoRedefine/>
     <w:uiPriority w:val="39"/>
     <w:unhideWhenUsed/>
@@ -5553,12 +5706,12 @@
   </w:style>
   <w:style w:type="character" w:customStyle="1" w:styleId="s1">
     <w:name w:val="s1"/>
-    <w:basedOn w:val="DefaultParagraphFont"/>
+    <w:basedOn w:val="Standaardalinea-lettertype"/>
     <w:rsid w:val="008219BC"/>
   </w:style>
   <w:style w:type="paragraph" w:customStyle="1" w:styleId="trt0xe">
     <w:name w:val="trt0xe"/>
-    <w:basedOn w:val="Normal"/>
+    <w:basedOn w:val="Standaard"/>
     <w:rsid w:val="00464C51"/>
     <w:pPr>
       <w:spacing w:before="100" w:beforeAutospacing="1" w:after="100" w:afterAutospacing="1"/>
@@ -5774,28 +5927,28 @@
 </file>
 
 <file path=customXml/item1.xml><?xml version="1.0" encoding="utf-8"?>
-<b:Sources xmlns:b="http://schemas.openxmlformats.org/officeDocument/2006/bibliography" xmlns="http://schemas.openxmlformats.org/officeDocument/2006/bibliography" SelectedStyle="\APASixthEditionOfficeOnline.xsl" StyleName="APA" Version="6"/>
-</file>
-
-<file path=customXml/item2.xml><?xml version="1.0" encoding="utf-8"?>
 <go:gDocsCustomXmlDataStorage xmlns:go="http://customooxmlschemas.google.com/" xmlns:r="http://schemas.openxmlformats.org/officeDocument/2006/relationships">
   <go:docsCustomData xmlns:go="http://customooxmlschemas.google.com/" roundtripDataSignature="AMtx7mhcIYgG0n0oDt+MqhhaJvVNR79abA==">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</go:docsCustomData>
 </go:gDocsCustomXmlDataStorage>
 </file>
 
-<file path=customXml/itemProps1.xml><?xml version="1.0" encoding="utf-8"?>
-<ds:datastoreItem xmlns:ds="http://schemas.openxmlformats.org/officeDocument/2006/customXml" ds:itemID="{9EEDE672-076F-47C4-9D3F-50F8238EBA73}">
-  <ds:schemaRefs>
-    <ds:schemaRef ds:uri="http://schemas.openxmlformats.org/officeDocument/2006/bibliography"/>
-  </ds:schemaRefs>
-</ds:datastoreItem>
+<file path=customXml/item2.xml><?xml version="1.0" encoding="utf-8"?>
+<b:Sources xmlns:b="http://schemas.openxmlformats.org/officeDocument/2006/bibliography" xmlns="http://schemas.openxmlformats.org/officeDocument/2006/bibliography" SelectedStyle="\APASixthEditionOfficeOnline.xsl" StyleName="APA" Version="6"/>
 </file>
 
-<file path=customXml/itemProps2.xml><?xml version="1.0" encoding="utf-8"?>
+<file path=customXml/itemProps1.xml><?xml version="1.0" encoding="utf-8"?>
 <ds:datastoreItem xmlns:ds="http://schemas.openxmlformats.org/officeDocument/2006/customXml" ds:itemID="{11111111-1234-1234-1234-123412341234}">
   <ds:schemaRefs>
     <ds:schemaRef ds:uri="http://customooxmlschemas.google.com/"/>
     <ds:schemaRef ds:uri="http://schemas.openxmlformats.org/officeDocument/2006/relationships"/>
   </ds:schemaRefs>
 </ds:datastoreItem>
+</file>
+
+<file path=customXml/itemProps2.xml><?xml version="1.0" encoding="utf-8"?>
+<ds:datastoreItem xmlns:ds="http://schemas.openxmlformats.org/officeDocument/2006/customXml" ds:itemID="{9EEDE672-076F-47C4-9D3F-50F8238EBA73}">
+  <ds:schemaRefs>
+    <ds:schemaRef ds:uri="http://schemas.openxmlformats.org/officeDocument/2006/bibliography"/>
+  </ds:schemaRefs>
+</ds:datastoreItem>
 </file>
</xml_diff>